<commit_message>
cap nhat cua hung
</commit_message>
<xml_diff>
--- a/PhanChiaCV-Nhom4.docx
+++ b/PhanChiaCV-Nhom4.docx
@@ -138,8 +138,6 @@
       <w:r>
         <w:t>Có sản phẩm liên quan</w:t>
       </w:r>
-      <w:bookmarkStart w:id="0" w:name="_GoBack"/>
-      <w:bookmarkEnd w:id="0"/>
     </w:p>
     <w:p>
       <w:pPr>
@@ -181,6 +179,14 @@
       <w:r>
         <w:t>Chat tư vấn</w:t>
       </w:r>
+    </w:p>
+    <w:p>
+      <w:r>
+        <w:tab/>
+        <w:t xml:space="preserve">-Chat box </w:t>
+      </w:r>
+      <w:bookmarkStart w:id="0" w:name="_GoBack"/>
+      <w:bookmarkEnd w:id="0"/>
     </w:p>
     <w:p>
       <w:r>
@@ -1045,7 +1051,7 @@
 </file>
 
 <file path=customXml/itemProps1.xml><?xml version="1.0" encoding="utf-8"?>
-<ds:datastoreItem xmlns:ds="http://schemas.openxmlformats.org/officeDocument/2006/customXml" ds:itemID="{53EF86DF-AE06-43C6-8E27-04F2BFC335B9}">
+<ds:datastoreItem xmlns:ds="http://schemas.openxmlformats.org/officeDocument/2006/customXml" ds:itemID="{CD43837F-A550-4C80-BE3D-C145AA393207}">
   <ds:schemaRefs>
     <ds:schemaRef ds:uri="http://schemas.openxmlformats.org/officeDocument/2006/bibliography"/>
   </ds:schemaRefs>

</xml_diff>